<commit_message>
Many small edits in different chapters.
git-svn-id: file:///home/yuu/windows/hpmor/branches/hpmorrepo@100 40b4540e-9097-e14a-8178-55e7c3b43524
</commit_message>
<xml_diff>
--- a/docx/02 ready - комментарии.docx
+++ b/docx/02 ready - комментарии.docx
@@ -143,11 +143,21 @@
         <w:jc w:val="left"/>
         <w:rPr/>
       </w:pPr>
+      <w:commentRangeStart w:id="1"/>
       <w:r>
         <w:rPr>
           <w:rtl w:val="0"/>
         </w:rPr>
         <w:t xml:space="preserve">#include "стандартный_отказ_от_прав.h"</w:t>
+      </w:r>
+      <w:commentRangeEnd w:id="1"/>
+      <w:r>
+        <w:commentReference w:id="1"/>
+      </w:r>
+      <w:r>
+        <w:rPr>
+          <w:rtl w:val="0"/>
+        </w:rPr>
       </w:r>
     </w:p>
     <w:p>
@@ -526,7 +536,7 @@
         <w:t xml:space="preserve">детая в чёрную мантию и остроконечную шляпу</w:t>
       </w:r>
       <w:ins w:author="Alaric Lightin" w:id="1" w:date="2018-11-19T10:01:32Z">
-        <w:commentRangeStart w:id="1"/>
+        <w:commentRangeStart w:id="2"/>
         <w:r>
           <w:rPr>
             <w:rtl w:val="0"/>
@@ -534,9 +544,9 @@
           <w:t xml:space="preserve">,</w:t>
         </w:r>
       </w:ins>
-      <w:commentRangeEnd w:id="1"/>
-      <w:r>
-        <w:commentReference w:id="1"/>
+      <w:commentRangeEnd w:id="2"/>
+      <w:r>
+        <w:commentReference w:id="2"/>
       </w:r>
       <w:r>
         <w:rPr>
@@ -1050,7 +1060,7 @@
         <w:t xml:space="preserve">«Ладно, я видел, как профессор из Хогвартса махнула палочкой</w:t>
       </w:r>
       <w:del w:author="Alaric Lightin" w:id="4" w:date="2018-11-19T10:04:10Z">
-        <w:commentRangeStart w:id="2"/>
+        <w:commentRangeStart w:id="3"/>
         <w:r>
           <w:rPr>
             <w:rtl w:val="0"/>
@@ -1058,9 +1068,9 @@
           <w:delText xml:space="preserve">,</w:delText>
         </w:r>
       </w:del>
-      <w:commentRangeEnd w:id="2"/>
-      <w:r>
-        <w:commentReference w:id="2"/>
+      <w:commentRangeEnd w:id="3"/>
+      <w:r>
+        <w:commentReference w:id="3"/>
       </w:r>
       <w:r>
         <w:rPr>
@@ -1921,9 +1931,6 @@
         <w:r>
           <w:rPr>
             <w:rtl w:val="0"/>
-            <w:rPrChange w:author="Alaric Lightin" w:id="8" w:date="2018-11-19T10:07:07Z">
-              <w:rPr/>
-            </w:rPrChange>
           </w:rPr>
           <w:t xml:space="preserve">— </w:t>
         </w:r>
@@ -3137,7 +3144,7 @@
       </w:r>
     </w:p>
   </w:comment>
-  <w:comment w:author="Alaric Lightin" w:id="1" w:date="2018-11-19T10:02:06Z">
+  <w:comment w:author="Alaric Lightin" w:id="2" w:date="2018-11-19T10:02:06Z">
     <w:p>
       <w:pPr>
         <w:keepNext w:val="0"/>
@@ -3187,7 +3194,7 @@
       </w:r>
     </w:p>
   </w:comment>
-  <w:comment w:author="Alaric Lightin" w:id="2" w:date="2018-11-19T10:05:46Z">
+  <w:comment w:author="Alaric Lightin" w:id="3" w:date="2018-11-19T10:05:46Z">
     <w:p>
       <w:pPr>
         <w:keepNext w:val="0"/>
@@ -3234,6 +3241,236 @@
           <w:rtl w:val="0"/>
         </w:rPr>
         <w:t xml:space="preserve">Однородные придаточные.</w:t>
+      </w:r>
+    </w:p>
+  </w:comment>
+  <w:comment w:author="Yuliy L" w:id="1" w:date="2019-08-13T08:52:37Z">
+    <w:p>
+      <w:pPr>
+        <w:keepNext w:val="0"/>
+        <w:keepLines w:val="0"/>
+        <w:widowControl w:val="0"/>
+        <w:pBdr>
+          <w:top w:space="0" w:sz="0" w:val="nil"/>
+          <w:left w:space="0" w:sz="0" w:val="nil"/>
+          <w:bottom w:space="0" w:sz="0" w:val="nil"/>
+          <w:right w:space="0" w:sz="0" w:val="nil"/>
+          <w:between w:space="0" w:sz="0" w:val="nil"/>
+        </w:pBdr>
+        <w:shd w:fill="auto" w:val="clear"/>
+        <w:spacing w:after="0" w:before="0" w:line="240" w:lineRule="auto"/>
+        <w:ind w:left="0" w:right="0" w:firstLine="0"/>
+        <w:jc w:val="left"/>
+        <w:rPr>
+          <w:rFonts w:ascii="Arial" w:cs="Arial" w:eastAsia="Arial" w:hAnsi="Arial"/>
+          <w:b w:val="0"/>
+          <w:i w:val="0"/>
+          <w:smallCaps w:val="0"/>
+          <w:strike w:val="0"/>
+          <w:color w:val="000000"/>
+          <w:sz w:val="22"/>
+          <w:szCs w:val="22"/>
+          <w:u w:val="none"/>
+          <w:shd w:fill="auto" w:val="clear"/>
+          <w:vertAlign w:val="baseline"/>
+        </w:rPr>
+      </w:pPr>
+      <w:r>
+        <w:rPr>
+          <w:rFonts w:ascii="Arial" w:cs="Arial" w:eastAsia="Arial" w:hAnsi="Arial"/>
+          <w:b w:val="0"/>
+          <w:i w:val="0"/>
+          <w:smallCaps w:val="0"/>
+          <w:strike w:val="0"/>
+          <w:color w:val="000000"/>
+          <w:sz w:val="22"/>
+          <w:szCs w:val="22"/>
+          <w:u w:val="none"/>
+          <w:shd w:fill="auto" w:val="clear"/>
+          <w:vertAlign w:val="baseline"/>
+          <w:rtl w:val="0"/>
+        </w:rPr>
+        <w:t xml:space="preserve">Читатель пишет:</w:t>
+      </w:r>
+    </w:p>
+    <w:p>
+      <w:pPr>
+        <w:keepNext w:val="0"/>
+        <w:keepLines w:val="0"/>
+        <w:widowControl w:val="0"/>
+        <w:pBdr>
+          <w:top w:space="0" w:sz="0" w:val="nil"/>
+          <w:left w:space="0" w:sz="0" w:val="nil"/>
+          <w:bottom w:space="0" w:sz="0" w:val="nil"/>
+          <w:right w:space="0" w:sz="0" w:val="nil"/>
+          <w:between w:space="0" w:sz="0" w:val="nil"/>
+        </w:pBdr>
+        <w:shd w:fill="auto" w:val="clear"/>
+        <w:spacing w:after="0" w:before="0" w:line="240" w:lineRule="auto"/>
+        <w:ind w:left="0" w:right="0" w:firstLine="0"/>
+        <w:jc w:val="left"/>
+        <w:rPr>
+          <w:rFonts w:ascii="Arial" w:cs="Arial" w:eastAsia="Arial" w:hAnsi="Arial"/>
+          <w:b w:val="0"/>
+          <w:i w:val="0"/>
+          <w:smallCaps w:val="0"/>
+          <w:strike w:val="0"/>
+          <w:color w:val="000000"/>
+          <w:sz w:val="22"/>
+          <w:szCs w:val="22"/>
+          <w:u w:val="none"/>
+          <w:shd w:fill="auto" w:val="clear"/>
+          <w:vertAlign w:val="baseline"/>
+        </w:rPr>
+      </w:pPr>
+      <w:r>
+        <w:rPr>
+          <w:rtl w:val="0"/>
+        </w:rPr>
+      </w:r>
+    </w:p>
+    <w:p>
+      <w:pPr>
+        <w:keepNext w:val="0"/>
+        <w:keepLines w:val="0"/>
+        <w:widowControl w:val="0"/>
+        <w:pBdr>
+          <w:top w:space="0" w:sz="0" w:val="nil"/>
+          <w:left w:space="0" w:sz="0" w:val="nil"/>
+          <w:bottom w:space="0" w:sz="0" w:val="nil"/>
+          <w:right w:space="0" w:sz="0" w:val="nil"/>
+          <w:between w:space="0" w:sz="0" w:val="nil"/>
+        </w:pBdr>
+        <w:shd w:fill="auto" w:val="clear"/>
+        <w:spacing w:after="0" w:before="0" w:line="240" w:lineRule="auto"/>
+        <w:ind w:left="0" w:right="0" w:firstLine="0"/>
+        <w:jc w:val="left"/>
+        <w:rPr>
+          <w:rFonts w:ascii="Arial" w:cs="Arial" w:eastAsia="Arial" w:hAnsi="Arial"/>
+          <w:b w:val="0"/>
+          <w:i w:val="0"/>
+          <w:smallCaps w:val="0"/>
+          <w:strike w:val="0"/>
+          <w:color w:val="000000"/>
+          <w:sz w:val="22"/>
+          <w:szCs w:val="22"/>
+          <w:u w:val="none"/>
+          <w:shd w:fill="auto" w:val="clear"/>
+          <w:vertAlign w:val="baseline"/>
+        </w:rPr>
+      </w:pPr>
+      <w:r>
+        <w:rPr>
+          <w:rFonts w:ascii="Arial" w:cs="Arial" w:eastAsia="Arial" w:hAnsi="Arial"/>
+          <w:b w:val="0"/>
+          <w:i w:val="0"/>
+          <w:smallCaps w:val="0"/>
+          <w:strike w:val="0"/>
+          <w:color w:val="000000"/>
+          <w:sz w:val="22"/>
+          <w:szCs w:val="22"/>
+          <w:u w:val="none"/>
+          <w:shd w:fill="auto" w:val="clear"/>
+          <w:vertAlign w:val="baseline"/>
+          <w:rtl w:val="0"/>
+        </w:rPr>
+        <w:t xml:space="preserve">Начал перечитывать книгу на английском, и заметил, что во второй главе не стоит преводить строку </w:t>
+      </w:r>
+    </w:p>
+    <w:p>
+      <w:pPr>
+        <w:keepNext w:val="0"/>
+        <w:keepLines w:val="0"/>
+        <w:widowControl w:val="0"/>
+        <w:pBdr>
+          <w:top w:space="0" w:sz="0" w:val="nil"/>
+          <w:left w:space="0" w:sz="0" w:val="nil"/>
+          <w:bottom w:space="0" w:sz="0" w:val="nil"/>
+          <w:right w:space="0" w:sz="0" w:val="nil"/>
+          <w:between w:space="0" w:sz="0" w:val="nil"/>
+        </w:pBdr>
+        <w:shd w:fill="auto" w:val="clear"/>
+        <w:spacing w:after="0" w:before="0" w:line="240" w:lineRule="auto"/>
+        <w:ind w:left="0" w:right="0" w:firstLine="0"/>
+        <w:jc w:val="left"/>
+        <w:rPr>
+          <w:rFonts w:ascii="Arial" w:cs="Arial" w:eastAsia="Arial" w:hAnsi="Arial"/>
+          <w:b w:val="0"/>
+          <w:i w:val="0"/>
+          <w:smallCaps w:val="0"/>
+          <w:strike w:val="0"/>
+          <w:color w:val="000000"/>
+          <w:sz w:val="22"/>
+          <w:szCs w:val="22"/>
+          <w:u w:val="none"/>
+          <w:shd w:fill="auto" w:val="clear"/>
+          <w:vertAlign w:val="baseline"/>
+        </w:rPr>
+      </w:pPr>
+      <w:r>
+        <w:rPr>
+          <w:rFonts w:ascii="Arial" w:cs="Arial" w:eastAsia="Arial" w:hAnsi="Arial"/>
+          <w:b w:val="0"/>
+          <w:i w:val="0"/>
+          <w:smallCaps w:val="0"/>
+          <w:strike w:val="0"/>
+          <w:color w:val="000000"/>
+          <w:sz w:val="22"/>
+          <w:szCs w:val="22"/>
+          <w:u w:val="none"/>
+          <w:shd w:fill="auto" w:val="clear"/>
+          <w:vertAlign w:val="baseline"/>
+          <w:rtl w:val="0"/>
+        </w:rPr>
+        <w:t xml:space="preserve">#include "stddisclamer.h"</w:t>
+      </w:r>
+    </w:p>
+    <w:p>
+      <w:pPr>
+        <w:keepNext w:val="0"/>
+        <w:keepLines w:val="0"/>
+        <w:widowControl w:val="0"/>
+        <w:pBdr>
+          <w:top w:space="0" w:sz="0" w:val="nil"/>
+          <w:left w:space="0" w:sz="0" w:val="nil"/>
+          <w:bottom w:space="0" w:sz="0" w:val="nil"/>
+          <w:right w:space="0" w:sz="0" w:val="nil"/>
+          <w:between w:space="0" w:sz="0" w:val="nil"/>
+        </w:pBdr>
+        <w:shd w:fill="auto" w:val="clear"/>
+        <w:spacing w:after="0" w:before="0" w:line="240" w:lineRule="auto"/>
+        <w:ind w:left="0" w:right="0" w:firstLine="0"/>
+        <w:jc w:val="left"/>
+        <w:rPr>
+          <w:rFonts w:ascii="Arial" w:cs="Arial" w:eastAsia="Arial" w:hAnsi="Arial"/>
+          <w:b w:val="0"/>
+          <w:i w:val="0"/>
+          <w:smallCaps w:val="0"/>
+          <w:strike w:val="0"/>
+          <w:color w:val="000000"/>
+          <w:sz w:val="22"/>
+          <w:szCs w:val="22"/>
+          <w:u w:val="none"/>
+          <w:shd w:fill="auto" w:val="clear"/>
+          <w:vertAlign w:val="baseline"/>
+        </w:rPr>
+      </w:pPr>
+      <w:r>
+        <w:rPr>
+          <w:rFonts w:ascii="Arial" w:cs="Arial" w:eastAsia="Arial" w:hAnsi="Arial"/>
+          <w:b w:val="0"/>
+          <w:i w:val="0"/>
+          <w:smallCaps w:val="0"/>
+          <w:strike w:val="0"/>
+          <w:color w:val="000000"/>
+          <w:sz w:val="22"/>
+          <w:szCs w:val="22"/>
+          <w:u w:val="none"/>
+          <w:shd w:fill="auto" w:val="clear"/>
+          <w:vertAlign w:val="baseline"/>
+          <w:rtl w:val="0"/>
+        </w:rPr>
+        <w:t xml:space="preserve">так как это конструкция с языка программирования C++ (включение заголовочного файла) Обычно, заговолочные файлы написаны латинницей, и можно легко упустить эту отсылку на С++ из-за перевода.</w:t>
       </w:r>
     </w:p>
   </w:comment>

</xml_diff>